<commit_message>
Add Week 5 Feedback Document
</commit_message>
<xml_diff>
--- a/Documentation/Feedbacks/Week 5 Feedbacks/Week 5 Feedbacks.docx
+++ b/Documentation/Feedbacks/Week 5 Feedbacks/Week 5 Feedbacks.docx
@@ -141,7 +141,7 @@
           <w:sz w:val="22"/>
           <w:szCs w:val="22"/>
         </w:rPr>
-        <w:t>Date: 21</w:t>
+        <w:t>Date: 28</w:t>
       </w:r>
       <w:r>
         <w:rPr>
@@ -285,7 +285,15 @@
                 <w:sz w:val="22"/>
                 <w:szCs w:val="22"/>
               </w:rPr>
-              <w:t>In the Project Plan:</w:t>
+              <w:t>In the Master Test Plan</w:t>
+            </w:r>
+            <w:r>
+              <w:rPr>
+                <w:rFonts w:asciiTheme="minorHAnsi" w:hAnsiTheme="minorHAnsi" w:cstheme="minorHAnsi"/>
+                <w:sz w:val="22"/>
+                <w:szCs w:val="22"/>
+              </w:rPr>
+              <w:t>:</w:t>
             </w:r>
           </w:p>
           <w:p>
@@ -308,7 +316,15 @@
                 <w:sz w:val="22"/>
                 <w:szCs w:val="22"/>
               </w:rPr>
-              <w:t>Divide the dates of I-1 into 2 rows (2 weeks).</w:t>
+              <w:t xml:space="preserve"> </w:t>
+            </w:r>
+            <w:r>
+              <w:rPr>
+                <w:rFonts w:asciiTheme="minorHAnsi" w:hAnsiTheme="minorHAnsi" w:cstheme="minorHAnsi"/>
+                <w:sz w:val="22"/>
+                <w:szCs w:val="22"/>
+              </w:rPr>
+              <w:t>Include the Strategy of the Testing.</w:t>
             </w:r>
           </w:p>
           <w:p>
@@ -331,55 +347,7 @@
                 <w:sz w:val="22"/>
                 <w:szCs w:val="22"/>
               </w:rPr>
-              <w:t>Add the task</w:t>
-            </w:r>
-            <w:r>
-              <w:rPr>
-                <w:rFonts w:asciiTheme="minorHAnsi" w:hAnsiTheme="minorHAnsi" w:cstheme="minorHAnsi"/>
-                <w:sz w:val="22"/>
-                <w:szCs w:val="22"/>
-              </w:rPr>
-              <w:t>s</w:t>
-            </w:r>
-            <w:r>
-              <w:rPr>
-                <w:rFonts w:asciiTheme="minorHAnsi" w:hAnsiTheme="minorHAnsi" w:cstheme="minorHAnsi"/>
-                <w:sz w:val="22"/>
-                <w:szCs w:val="22"/>
-              </w:rPr>
-              <w:t xml:space="preserve"> “Update Version Control Document”</w:t>
-            </w:r>
-            <w:r>
-              <w:rPr>
-                <w:rFonts w:asciiTheme="minorHAnsi" w:hAnsiTheme="minorHAnsi" w:cstheme="minorHAnsi"/>
-                <w:sz w:val="22"/>
-                <w:szCs w:val="22"/>
-              </w:rPr>
-              <w:t xml:space="preserve">, “Update Project Vision”, “Update Risk List”, etc. into the Project </w:t>
-            </w:r>
-            <w:r>
-              <w:rPr>
-                <w:rFonts w:asciiTheme="minorHAnsi" w:hAnsiTheme="minorHAnsi" w:cstheme="minorHAnsi"/>
-                <w:sz w:val="22"/>
-                <w:szCs w:val="22"/>
-              </w:rPr>
-              <w:t>Milestones</w:t>
-            </w:r>
-            <w:r>
-              <w:rPr>
-                <w:rFonts w:asciiTheme="minorHAnsi" w:hAnsiTheme="minorHAnsi" w:cstheme="minorHAnsi"/>
-                <w:sz w:val="22"/>
-                <w:szCs w:val="22"/>
-              </w:rPr>
-              <w:t xml:space="preserve"> and Objectives</w:t>
-            </w:r>
-            <w:r>
-              <w:rPr>
-                <w:rFonts w:asciiTheme="minorHAnsi" w:hAnsiTheme="minorHAnsi" w:cstheme="minorHAnsi"/>
-                <w:sz w:val="22"/>
-                <w:szCs w:val="22"/>
-              </w:rPr>
-              <w:t>.</w:t>
+              <w:t>Include the processes of Testing.</w:t>
             </w:r>
           </w:p>
           <w:p>
@@ -402,7 +370,84 @@
                 <w:sz w:val="22"/>
                 <w:szCs w:val="22"/>
               </w:rPr>
-              <w:t xml:space="preserve">Add the Group Meeting Minutes into the I-1. </w:t>
+              <w:t>Include the rules of the Testing. ( who is in charge and what is the responsibility of testing)</w:t>
+            </w:r>
+          </w:p>
+          <w:p>
+            <w:pPr>
+              <w:pStyle w:val="ListParagraph"/>
+              <w:numPr>
+                <w:ilvl w:val="1"/>
+                <w:numId w:val="6"/>
+              </w:numPr>
+              <w:jc w:val="both"/>
+              <w:rPr>
+                <w:rFonts w:asciiTheme="minorHAnsi" w:hAnsiTheme="minorHAnsi" w:cstheme="minorHAnsi"/>
+                <w:sz w:val="22"/>
+                <w:szCs w:val="22"/>
+              </w:rPr>
+            </w:pPr>
+            <w:r>
+              <w:rPr>
+                <w:rFonts w:asciiTheme="minorHAnsi" w:hAnsiTheme="minorHAnsi" w:cstheme="minorHAnsi"/>
+                <w:sz w:val="22"/>
+                <w:szCs w:val="22"/>
+              </w:rPr>
+              <w:t xml:space="preserve">Include the timing </w:t>
+            </w:r>
+            <w:r>
+              <w:rPr>
+                <w:rFonts w:asciiTheme="minorHAnsi" w:hAnsiTheme="minorHAnsi" w:cstheme="minorHAnsi"/>
+                <w:sz w:val="22"/>
+                <w:szCs w:val="22"/>
+              </w:rPr>
+              <w:t>and schedules of the Testing.</w:t>
+            </w:r>
+          </w:p>
+          <w:p>
+            <w:pPr>
+              <w:pStyle w:val="ListParagraph"/>
+              <w:numPr>
+                <w:ilvl w:val="1"/>
+                <w:numId w:val="6"/>
+              </w:numPr>
+              <w:jc w:val="both"/>
+              <w:rPr>
+                <w:rFonts w:asciiTheme="minorHAnsi" w:hAnsiTheme="minorHAnsi" w:cstheme="minorHAnsi"/>
+                <w:sz w:val="22"/>
+                <w:szCs w:val="22"/>
+              </w:rPr>
+            </w:pPr>
+            <w:r>
+              <w:rPr>
+                <w:rFonts w:asciiTheme="minorHAnsi" w:hAnsiTheme="minorHAnsi" w:cstheme="minorHAnsi"/>
+                <w:sz w:val="22"/>
+                <w:szCs w:val="22"/>
+              </w:rPr>
+              <w:t>Include the different types of Testing.</w:t>
+            </w:r>
+          </w:p>
+          <w:p>
+            <w:pPr>
+              <w:pStyle w:val="ListParagraph"/>
+              <w:numPr>
+                <w:ilvl w:val="1"/>
+                <w:numId w:val="6"/>
+              </w:numPr>
+              <w:jc w:val="both"/>
+              <w:rPr>
+                <w:rFonts w:asciiTheme="minorHAnsi" w:hAnsiTheme="minorHAnsi" w:cstheme="minorHAnsi"/>
+                <w:sz w:val="22"/>
+                <w:szCs w:val="22"/>
+              </w:rPr>
+            </w:pPr>
+            <w:r>
+              <w:rPr>
+                <w:rFonts w:asciiTheme="minorHAnsi" w:hAnsiTheme="minorHAnsi" w:cstheme="minorHAnsi"/>
+                <w:sz w:val="22"/>
+                <w:szCs w:val="22"/>
+              </w:rPr>
+              <w:t>Include the plans according to Project Plan and where the test will be covered (this plan will be explained and described in the Master Test Plan).</w:t>
             </w:r>
           </w:p>
         </w:tc>
@@ -455,15 +500,15 @@
                 <w:sz w:val="22"/>
                 <w:szCs w:val="22"/>
               </w:rPr>
-              <w:t xml:space="preserve">In the </w:t>
-            </w:r>
-            <w:r>
-              <w:rPr>
-                <w:rFonts w:asciiTheme="minorHAnsi" w:hAnsiTheme="minorHAnsi" w:cstheme="minorHAnsi"/>
-                <w:sz w:val="22"/>
-                <w:szCs w:val="22"/>
-              </w:rPr>
-              <w:t>Project Vision</w:t>
+              <w:t>In the</w:t>
+            </w:r>
+            <w:r>
+              <w:rPr>
+                <w:rFonts w:asciiTheme="minorHAnsi" w:hAnsiTheme="minorHAnsi" w:cstheme="minorHAnsi"/>
+                <w:sz w:val="22"/>
+                <w:szCs w:val="22"/>
+              </w:rPr>
+              <w:t xml:space="preserve"> Inception Phase Project Status Assessment</w:t>
             </w:r>
             <w:r>
               <w:rPr>
@@ -494,61 +539,7 @@
                 <w:sz w:val="22"/>
                 <w:szCs w:val="22"/>
               </w:rPr>
-              <w:t>The Problem Statement</w:t>
-            </w:r>
-            <w:r>
-              <w:rPr>
-                <w:rFonts w:asciiTheme="minorHAnsi" w:hAnsiTheme="minorHAnsi" w:cstheme="minorHAnsi"/>
-                <w:sz w:val="22"/>
-                <w:szCs w:val="22"/>
-              </w:rPr>
-              <w:t xml:space="preserve"> should be fixed in some parts such as:</w:t>
-            </w:r>
-          </w:p>
-          <w:p>
-            <w:pPr>
-              <w:pStyle w:val="ListParagraph"/>
-              <w:numPr>
-                <w:ilvl w:val="2"/>
-                <w:numId w:val="7"/>
-              </w:numPr>
-              <w:jc w:val="both"/>
-              <w:rPr>
-                <w:rFonts w:asciiTheme="minorHAnsi" w:hAnsiTheme="minorHAnsi" w:cstheme="minorHAnsi"/>
-                <w:sz w:val="22"/>
-                <w:szCs w:val="22"/>
-              </w:rPr>
-            </w:pPr>
-            <w:r>
-              <w:rPr>
-                <w:rFonts w:asciiTheme="minorHAnsi" w:hAnsiTheme="minorHAnsi" w:cstheme="minorHAnsi"/>
-                <w:sz w:val="22"/>
-                <w:szCs w:val="22"/>
-              </w:rPr>
-              <w:t>What are the problems in the details?</w:t>
-            </w:r>
-          </w:p>
-          <w:p>
-            <w:pPr>
-              <w:pStyle w:val="ListParagraph"/>
-              <w:numPr>
-                <w:ilvl w:val="2"/>
-                <w:numId w:val="7"/>
-              </w:numPr>
-              <w:jc w:val="both"/>
-              <w:rPr>
-                <w:rFonts w:asciiTheme="minorHAnsi" w:hAnsiTheme="minorHAnsi" w:cstheme="minorHAnsi"/>
-                <w:sz w:val="22"/>
-                <w:szCs w:val="22"/>
-              </w:rPr>
-            </w:pPr>
-            <w:r>
-              <w:rPr>
-                <w:rFonts w:asciiTheme="minorHAnsi" w:hAnsiTheme="minorHAnsi" w:cstheme="minorHAnsi"/>
-                <w:sz w:val="22"/>
-                <w:szCs w:val="22"/>
-              </w:rPr>
-              <w:t>The affects part and impacts should be added more information.</w:t>
+              <w:t>Include what was expectation.</w:t>
             </w:r>
           </w:p>
           <w:p>
@@ -571,15 +562,7 @@
                 <w:sz w:val="22"/>
                 <w:szCs w:val="22"/>
               </w:rPr>
-              <w:t>The Stakehol</w:t>
-            </w:r>
-            <w:r>
-              <w:rPr>
-                <w:rFonts w:asciiTheme="minorHAnsi" w:hAnsiTheme="minorHAnsi" w:cstheme="minorHAnsi"/>
-                <w:sz w:val="22"/>
-                <w:szCs w:val="22"/>
-              </w:rPr>
-              <w:t>der Descriptions should be added more stakeholders such as Designer, Analyst, Developer, Project Manager, etc.</w:t>
+              <w:t>Include what have been achieved.</w:t>
             </w:r>
           </w:p>
           <w:p>
@@ -602,7 +585,7 @@
                 <w:sz w:val="22"/>
                 <w:szCs w:val="22"/>
               </w:rPr>
-              <w:t>The User Environment need to add more about the technical details of user environment such as: what OS will be applied?, what type of work station?</w:t>
+              <w:t>Include how have been succeed.</w:t>
             </w:r>
           </w:p>
           <w:p>
@@ -625,30 +608,7 @@
                 <w:sz w:val="22"/>
                 <w:szCs w:val="22"/>
               </w:rPr>
-              <w:t>Product Needs and Features should mention more about functionalities such as specific requirements in scanner, etc.</w:t>
-            </w:r>
-          </w:p>
-          <w:p>
-            <w:pPr>
-              <w:pStyle w:val="ListParagraph"/>
-              <w:numPr>
-                <w:ilvl w:val="1"/>
-                <w:numId w:val="7"/>
-              </w:numPr>
-              <w:jc w:val="both"/>
-              <w:rPr>
-                <w:rFonts w:asciiTheme="minorHAnsi" w:hAnsiTheme="minorHAnsi" w:cstheme="minorHAnsi"/>
-                <w:sz w:val="22"/>
-                <w:szCs w:val="22"/>
-              </w:rPr>
-            </w:pPr>
-            <w:r>
-              <w:rPr>
-                <w:rFonts w:asciiTheme="minorHAnsi" w:hAnsiTheme="minorHAnsi" w:cstheme="minorHAnsi"/>
-                <w:sz w:val="22"/>
-                <w:szCs w:val="22"/>
-              </w:rPr>
-              <w:t>Identify what are non-functional requirements of the system.</w:t>
+              <w:t>Review and Evaluate the program in the Inception Phase.</w:t>
             </w:r>
           </w:p>
         </w:tc>
@@ -701,15 +661,7 @@
                 <w:sz w:val="22"/>
                 <w:szCs w:val="22"/>
               </w:rPr>
-              <w:t>The Requirement Model is consist of Use Case Mode</w:t>
-            </w:r>
-            <w:r>
-              <w:rPr>
-                <w:rFonts w:asciiTheme="minorHAnsi" w:hAnsiTheme="minorHAnsi" w:cstheme="minorHAnsi"/>
-                <w:sz w:val="22"/>
-                <w:szCs w:val="22"/>
-              </w:rPr>
-              <w:t>l and Analysis Class Diagram.</w:t>
+              <w:t>The Development Environment:</w:t>
             </w:r>
           </w:p>
           <w:p>
@@ -732,8 +684,30 @@
                 <w:sz w:val="22"/>
                 <w:szCs w:val="22"/>
               </w:rPr>
-              <w:lastRenderedPageBreak/>
-              <w:t>In Use Case Model should mention the Non-Functional Requirements for each use case.</w:t>
+              <w:t>Make it as a part of Project Vision.</w:t>
+            </w:r>
+          </w:p>
+          <w:p>
+            <w:pPr>
+              <w:pStyle w:val="ListParagraph"/>
+              <w:numPr>
+                <w:ilvl w:val="1"/>
+                <w:numId w:val="6"/>
+              </w:numPr>
+              <w:jc w:val="both"/>
+              <w:rPr>
+                <w:rFonts w:asciiTheme="minorHAnsi" w:hAnsiTheme="minorHAnsi" w:cstheme="minorHAnsi"/>
+                <w:sz w:val="22"/>
+                <w:szCs w:val="22"/>
+              </w:rPr>
+            </w:pPr>
+            <w:r>
+              <w:rPr>
+                <w:rFonts w:asciiTheme="minorHAnsi" w:hAnsiTheme="minorHAnsi" w:cstheme="minorHAnsi"/>
+                <w:sz w:val="22"/>
+                <w:szCs w:val="22"/>
+              </w:rPr>
+              <w:t>Identify the developing tools, kinds of software, kinds of DBMS will be used and reflect it in Project Vision.</w:t>
             </w:r>
           </w:p>
         </w:tc>
@@ -756,7 +730,6 @@
                 <w:sz w:val="22"/>
                 <w:szCs w:val="22"/>
               </w:rPr>
-              <w:lastRenderedPageBreak/>
               <w:t>In processing.</w:t>
             </w:r>
           </w:p>
@@ -787,15 +760,99 @@
                 <w:sz w:val="22"/>
                 <w:szCs w:val="22"/>
               </w:rPr>
-              <w:t>The Non-Functional Requirement</w:t>
-            </w:r>
-            <w:r>
-              <w:rPr>
-                <w:rFonts w:asciiTheme="minorHAnsi" w:hAnsiTheme="minorHAnsi" w:cstheme="minorHAnsi"/>
-                <w:sz w:val="22"/>
-                <w:szCs w:val="22"/>
-              </w:rPr>
-              <w:t xml:space="preserve"> Specification should focus on the quality of the system (log-in function should not take more than 5 seconds)</w:t>
+              <w:t>In the Use Case Model:</w:t>
+            </w:r>
+          </w:p>
+          <w:p>
+            <w:pPr>
+              <w:pStyle w:val="ListParagraph"/>
+              <w:numPr>
+                <w:ilvl w:val="1"/>
+                <w:numId w:val="6"/>
+              </w:numPr>
+              <w:jc w:val="both"/>
+              <w:rPr>
+                <w:rFonts w:asciiTheme="minorHAnsi" w:hAnsiTheme="minorHAnsi" w:cstheme="minorHAnsi"/>
+                <w:sz w:val="22"/>
+                <w:szCs w:val="22"/>
+              </w:rPr>
+            </w:pPr>
+            <w:r>
+              <w:rPr>
+                <w:rFonts w:asciiTheme="minorHAnsi" w:hAnsiTheme="minorHAnsi" w:cstheme="minorHAnsi"/>
+                <w:sz w:val="22"/>
+                <w:szCs w:val="22"/>
+              </w:rPr>
+              <w:t>Discussion about the Manage Request Cart and Request Item Use Cases (are they the same or not).</w:t>
+            </w:r>
+          </w:p>
+          <w:p>
+            <w:pPr>
+              <w:pStyle w:val="ListParagraph"/>
+              <w:numPr>
+                <w:ilvl w:val="1"/>
+                <w:numId w:val="6"/>
+              </w:numPr>
+              <w:jc w:val="both"/>
+              <w:rPr>
+                <w:rFonts w:asciiTheme="minorHAnsi" w:hAnsiTheme="minorHAnsi" w:cstheme="minorHAnsi"/>
+                <w:sz w:val="22"/>
+                <w:szCs w:val="22"/>
+              </w:rPr>
+            </w:pPr>
+            <w:r>
+              <w:rPr>
+                <w:rFonts w:asciiTheme="minorHAnsi" w:hAnsiTheme="minorHAnsi" w:cstheme="minorHAnsi"/>
+                <w:sz w:val="22"/>
+                <w:szCs w:val="22"/>
+              </w:rPr>
+              <w:t>Make the Scan Bar Code Use Case to become the Use Case Extend of Search Product Use Case and Accept Stock Use Case.</w:t>
+            </w:r>
+          </w:p>
+          <w:p>
+            <w:pPr>
+              <w:pStyle w:val="ListParagraph"/>
+              <w:numPr>
+                <w:ilvl w:val="1"/>
+                <w:numId w:val="6"/>
+              </w:numPr>
+              <w:jc w:val="both"/>
+              <w:rPr>
+                <w:rFonts w:asciiTheme="minorHAnsi" w:hAnsiTheme="minorHAnsi" w:cstheme="minorHAnsi"/>
+                <w:sz w:val="22"/>
+                <w:szCs w:val="22"/>
+              </w:rPr>
+            </w:pPr>
+            <w:r>
+              <w:rPr>
+                <w:rFonts w:asciiTheme="minorHAnsi" w:hAnsiTheme="minorHAnsi" w:cstheme="minorHAnsi"/>
+                <w:sz w:val="22"/>
+                <w:szCs w:val="22"/>
+              </w:rPr>
+              <w:t>Discussion the Manage Staff Use Case (should be removed or not).</w:t>
+            </w:r>
+          </w:p>
+          <w:p>
+            <w:pPr>
+              <w:pStyle w:val="ListParagraph"/>
+              <w:numPr>
+                <w:ilvl w:val="1"/>
+                <w:numId w:val="6"/>
+              </w:numPr>
+              <w:jc w:val="both"/>
+              <w:rPr>
+                <w:rFonts w:asciiTheme="minorHAnsi" w:hAnsiTheme="minorHAnsi" w:cstheme="minorHAnsi"/>
+                <w:sz w:val="22"/>
+                <w:szCs w:val="22"/>
+              </w:rPr>
+            </w:pPr>
+            <w:r>
+              <w:rPr>
+                <w:rFonts w:asciiTheme="minorHAnsi" w:hAnsiTheme="minorHAnsi" w:cstheme="minorHAnsi"/>
+                <w:sz w:val="22"/>
+                <w:szCs w:val="22"/>
+              </w:rPr>
+              <w:t>Make the Manage Report clear about the type of reports.</w:t>
             </w:r>
           </w:p>
         </w:tc>
@@ -833,7 +890,7 @@
               <w:pStyle w:val="ListParagraph"/>
               <w:numPr>
                 <w:ilvl w:val="0"/>
-                <w:numId w:val="6"/>
+                <w:numId w:val="7"/>
               </w:numPr>
               <w:jc w:val="both"/>
               <w:rPr>
@@ -848,7 +905,7 @@
                 <w:sz w:val="22"/>
                 <w:szCs w:val="22"/>
               </w:rPr>
-              <w:t>The Use Case Diagram should be fixed:</w:t>
+              <w:t>In the Architecture Notebook:</w:t>
             </w:r>
           </w:p>
           <w:p>
@@ -856,7 +913,7 @@
               <w:pStyle w:val="ListParagraph"/>
               <w:numPr>
                 <w:ilvl w:val="1"/>
-                <w:numId w:val="6"/>
+                <w:numId w:val="7"/>
               </w:numPr>
               <w:jc w:val="both"/>
               <w:rPr>
@@ -871,7 +928,7 @@
                 <w:sz w:val="22"/>
                 <w:szCs w:val="22"/>
               </w:rPr>
-              <w:t>Login and Log out should be in the same use case.</w:t>
+              <w:t>Make sure the architecture work well with the non-functional requirements.</w:t>
             </w:r>
           </w:p>
           <w:p>
@@ -879,7 +936,7 @@
               <w:pStyle w:val="ListParagraph"/>
               <w:numPr>
                 <w:ilvl w:val="1"/>
-                <w:numId w:val="6"/>
+                <w:numId w:val="7"/>
               </w:numPr>
               <w:jc w:val="both"/>
               <w:rPr>
@@ -894,79 +951,8 @@
                 <w:sz w:val="22"/>
                 <w:szCs w:val="22"/>
               </w:rPr>
-              <w:t>Add more use case: Update Product, Delete Product, etc.</w:t>
-            </w:r>
-          </w:p>
-          <w:p>
-            <w:pPr>
-              <w:pStyle w:val="ListParagraph"/>
-              <w:numPr>
-                <w:ilvl w:val="1"/>
-                <w:numId w:val="6"/>
-              </w:numPr>
-              <w:jc w:val="both"/>
-              <w:rPr>
-                <w:rFonts w:asciiTheme="minorHAnsi" w:hAnsiTheme="minorHAnsi" w:cstheme="minorHAnsi"/>
-                <w:sz w:val="22"/>
-                <w:szCs w:val="22"/>
-              </w:rPr>
-            </w:pPr>
-            <w:r>
-              <w:rPr>
-                <w:rFonts w:asciiTheme="minorHAnsi" w:hAnsiTheme="minorHAnsi" w:cstheme="minorHAnsi"/>
-                <w:sz w:val="22"/>
-                <w:szCs w:val="22"/>
-              </w:rPr>
-              <w:t>Put automated alarm when the stock’s quantity under the limit.</w:t>
-            </w:r>
-          </w:p>
-          <w:p>
-            <w:pPr>
-              <w:pStyle w:val="ListParagraph"/>
-              <w:numPr>
-                <w:ilvl w:val="1"/>
-                <w:numId w:val="6"/>
-              </w:numPr>
-              <w:jc w:val="both"/>
-              <w:rPr>
-                <w:rFonts w:asciiTheme="minorHAnsi" w:hAnsiTheme="minorHAnsi" w:cstheme="minorHAnsi"/>
-                <w:sz w:val="22"/>
-                <w:szCs w:val="22"/>
-              </w:rPr>
-            </w:pPr>
-            <w:r>
-              <w:rPr>
-                <w:rFonts w:asciiTheme="minorHAnsi" w:hAnsiTheme="minorHAnsi" w:cstheme="minorHAnsi"/>
-                <w:sz w:val="22"/>
-                <w:szCs w:val="22"/>
-              </w:rPr>
-              <w:t>Add the use case for faulty items.</w:t>
-            </w:r>
-          </w:p>
-          <w:p>
-            <w:pPr>
-              <w:pStyle w:val="ListParagraph"/>
-              <w:numPr>
-                <w:ilvl w:val="1"/>
-                <w:numId w:val="6"/>
-              </w:numPr>
-              <w:jc w:val="both"/>
-              <w:rPr>
-                <w:rFonts w:asciiTheme="minorHAnsi" w:hAnsiTheme="minorHAnsi" w:cstheme="minorHAnsi"/>
-                <w:sz w:val="22"/>
-                <w:szCs w:val="22"/>
-              </w:rPr>
-            </w:pPr>
-            <w:r>
-              <w:rPr>
-                <w:rFonts w:asciiTheme="minorHAnsi" w:hAnsiTheme="minorHAnsi" w:cstheme="minorHAnsi"/>
-                <w:sz w:val="22"/>
-                <w:szCs w:val="22"/>
-              </w:rPr>
-              <w:t>Discuss about the Notification use case should be added or not.</w:t>
-            </w:r>
-            <w:bookmarkStart w:id="0" w:name="_GoBack"/>
-            <w:bookmarkEnd w:id="0"/>
+              <w:t>Every types of architecture should response to some types of non-functional requirements.</w:t>
+            </w:r>
           </w:p>
         </w:tc>
         <w:tc>
@@ -990,6 +976,107 @@
               </w:rPr>
               <w:t>In processing</w:t>
             </w:r>
+          </w:p>
+        </w:tc>
+      </w:tr>
+      <w:tr>
+        <w:tc>
+          <w:tcPr>
+            <w:tcW w:w="4788" w:type="dxa"/>
+          </w:tcPr>
+          <w:p>
+            <w:pPr>
+              <w:pStyle w:val="ListParagraph"/>
+              <w:numPr>
+                <w:ilvl w:val="0"/>
+                <w:numId w:val="7"/>
+              </w:numPr>
+              <w:jc w:val="both"/>
+              <w:rPr>
+                <w:rFonts w:asciiTheme="minorHAnsi" w:hAnsiTheme="minorHAnsi" w:cstheme="minorHAnsi"/>
+                <w:sz w:val="22"/>
+                <w:szCs w:val="22"/>
+              </w:rPr>
+            </w:pPr>
+            <w:r>
+              <w:rPr>
+                <w:rFonts w:asciiTheme="minorHAnsi" w:hAnsiTheme="minorHAnsi" w:cstheme="minorHAnsi"/>
+                <w:sz w:val="22"/>
+                <w:szCs w:val="22"/>
+              </w:rPr>
+              <w:t>In the NFR Specification:</w:t>
+            </w:r>
+          </w:p>
+          <w:p>
+            <w:pPr>
+              <w:pStyle w:val="ListParagraph"/>
+              <w:numPr>
+                <w:ilvl w:val="1"/>
+                <w:numId w:val="7"/>
+              </w:numPr>
+              <w:jc w:val="both"/>
+              <w:rPr>
+                <w:rFonts w:asciiTheme="minorHAnsi" w:hAnsiTheme="minorHAnsi" w:cstheme="minorHAnsi"/>
+                <w:sz w:val="22"/>
+                <w:szCs w:val="22"/>
+              </w:rPr>
+            </w:pPr>
+            <w:r>
+              <w:rPr>
+                <w:rFonts w:asciiTheme="minorHAnsi" w:hAnsiTheme="minorHAnsi" w:cstheme="minorHAnsi"/>
+                <w:sz w:val="22"/>
+                <w:szCs w:val="22"/>
+              </w:rPr>
+              <w:t>The System Interfaces only reflect the Usability. Should add more parts for other non-functionality.</w:t>
+            </w:r>
+          </w:p>
+          <w:p>
+            <w:pPr>
+              <w:pStyle w:val="ListParagraph"/>
+              <w:numPr>
+                <w:ilvl w:val="1"/>
+                <w:numId w:val="7"/>
+              </w:numPr>
+              <w:jc w:val="both"/>
+              <w:rPr>
+                <w:rFonts w:asciiTheme="minorHAnsi" w:hAnsiTheme="minorHAnsi" w:cstheme="minorHAnsi"/>
+                <w:sz w:val="22"/>
+                <w:szCs w:val="22"/>
+              </w:rPr>
+            </w:pPr>
+            <w:r>
+              <w:rPr>
+                <w:rFonts w:asciiTheme="minorHAnsi" w:hAnsiTheme="minorHAnsi" w:cstheme="minorHAnsi"/>
+                <w:sz w:val="22"/>
+                <w:szCs w:val="22"/>
+              </w:rPr>
+              <w:t>The business rules should be removed.</w:t>
+            </w:r>
+          </w:p>
+        </w:tc>
+        <w:tc>
+          <w:tcPr>
+            <w:tcW w:w="4788" w:type="dxa"/>
+          </w:tcPr>
+          <w:p>
+            <w:pPr>
+              <w:jc w:val="both"/>
+              <w:rPr>
+                <w:rFonts w:asciiTheme="minorHAnsi" w:hAnsiTheme="minorHAnsi" w:cstheme="minorHAnsi"/>
+                <w:sz w:val="22"/>
+                <w:szCs w:val="22"/>
+              </w:rPr>
+            </w:pPr>
+            <w:r>
+              <w:rPr>
+                <w:rFonts w:asciiTheme="minorHAnsi" w:hAnsiTheme="minorHAnsi" w:cstheme="minorHAnsi"/>
+                <w:sz w:val="22"/>
+                <w:szCs w:val="22"/>
+              </w:rPr>
+              <w:t>In processing</w:t>
+            </w:r>
+            <w:bookmarkStart w:id="0" w:name="_GoBack"/>
+            <w:bookmarkEnd w:id="0"/>
           </w:p>
         </w:tc>
       </w:tr>
@@ -1203,7 +1290,7 @@
   <w:abstractNum w:abstractNumId="0" w15:restartNumberingAfterBreak="0">
     <w:nsid w:val="005F7C11"/>
     <w:multiLevelType w:val="hybridMultilevel"/>
-    <w:tmpl w:val="D0CE2E94"/>
+    <w:tmpl w:val="AC56F234"/>
     <w:lvl w:ilvl="0" w:tplc="04090001">
       <w:start w:val="1"/>
       <w:numFmt w:val="bullet"/>

</xml_diff>

<commit_message>
Added Iteration 2 assessment
</commit_message>
<xml_diff>
--- a/Documentation/Feedbacks/Week 5 Feedbacks/Week 5 Feedbacks.docx
+++ b/Documentation/Feedbacks/Week 5 Feedbacks/Week 5 Feedbacks.docx
@@ -370,7 +370,23 @@
                 <w:sz w:val="22"/>
                 <w:szCs w:val="22"/>
               </w:rPr>
-              <w:t>Include the rules of the Testing. ( who is in charge and what is the responsibility of testing)</w:t>
+              <w:t xml:space="preserve">Include the rules of the Testing. </w:t>
+            </w:r>
+            <w:r>
+              <w:rPr>
+                <w:rFonts w:asciiTheme="minorHAnsi" w:hAnsiTheme="minorHAnsi" w:cstheme="minorHAnsi"/>
+                <w:sz w:val="22"/>
+                <w:szCs w:val="22"/>
+              </w:rPr>
+              <w:t>(who</w:t>
+            </w:r>
+            <w:r>
+              <w:rPr>
+                <w:rFonts w:asciiTheme="minorHAnsi" w:hAnsiTheme="minorHAnsi" w:cstheme="minorHAnsi"/>
+                <w:sz w:val="22"/>
+                <w:szCs w:val="22"/>
+              </w:rPr>
+              <w:t xml:space="preserve"> is in charge and what is the responsibility of testing)</w:t>
             </w:r>
           </w:p>
           <w:p>
@@ -806,7 +822,16 @@
                 <w:sz w:val="22"/>
                 <w:szCs w:val="22"/>
               </w:rPr>
-              <w:t>Make the Scan Bar Code Use Case to become the Use Case Extend of Search Product Use Case and Accept Stock Use Case.</w:t>
+              <w:t xml:space="preserve">Make the Scan Bar Code Use Case to become the Use Case Extend of </w:t>
+            </w:r>
+            <w:r>
+              <w:rPr>
+                <w:rFonts w:asciiTheme="minorHAnsi" w:hAnsiTheme="minorHAnsi" w:cstheme="minorHAnsi"/>
+                <w:sz w:val="22"/>
+                <w:szCs w:val="22"/>
+              </w:rPr>
+              <w:lastRenderedPageBreak/>
+              <w:t>Search Product Use Case and Accept Stock Use Case.</w:t>
             </w:r>
           </w:p>
           <w:p>
@@ -875,6 +900,7 @@
                 <w:sz w:val="22"/>
                 <w:szCs w:val="22"/>
               </w:rPr>
+              <w:lastRenderedPageBreak/>
               <w:t>In processing</w:t>
             </w:r>
           </w:p>
@@ -951,7 +977,25 @@
                 <w:sz w:val="22"/>
                 <w:szCs w:val="22"/>
               </w:rPr>
-              <w:t>Every types of architecture should response to some types of non-functional requirements.</w:t>
+              <w:t xml:space="preserve">Every </w:t>
+            </w:r>
+            <w:r>
+              <w:rPr>
+                <w:rFonts w:asciiTheme="minorHAnsi" w:hAnsiTheme="minorHAnsi" w:cstheme="minorHAnsi"/>
+                <w:sz w:val="22"/>
+                <w:szCs w:val="22"/>
+              </w:rPr>
+              <w:t>type</w:t>
+            </w:r>
+            <w:bookmarkStart w:id="0" w:name="_GoBack"/>
+            <w:bookmarkEnd w:id="0"/>
+            <w:r>
+              <w:rPr>
+                <w:rFonts w:asciiTheme="minorHAnsi" w:hAnsiTheme="minorHAnsi" w:cstheme="minorHAnsi"/>
+                <w:sz w:val="22"/>
+                <w:szCs w:val="22"/>
+              </w:rPr>
+              <w:t xml:space="preserve"> of architecture should response to some types of non-functional requirements.</w:t>
             </w:r>
           </w:p>
         </w:tc>
@@ -1075,8 +1119,6 @@
               </w:rPr>
               <w:t>In processing</w:t>
             </w:r>
-            <w:bookmarkStart w:id="0" w:name="_GoBack"/>
-            <w:bookmarkEnd w:id="0"/>
           </w:p>
         </w:tc>
       </w:tr>

</xml_diff>